<commit_message>
cleaned up use case diagrams
</commit_message>
<xml_diff>
--- a/Use Case Diagrams.docx
+++ b/Use Case Diagrams.docx
@@ -14,13 +14,33 @@
       <w:pPr>
         <w:jc w:val="center"/>
       </w:pPr>
+    </w:p>
+    <w:p>
+      <w:pPr>
+        <w:jc w:val="center"/>
+      </w:pPr>
+    </w:p>
+    <w:p>
+      <w:pPr>
+        <w:jc w:val="center"/>
+      </w:pPr>
+    </w:p>
+    <w:p>
+      <w:pPr>
+        <w:jc w:val="center"/>
+      </w:pPr>
+    </w:p>
+    <w:p>
+      <w:pPr>
+        <w:jc w:val="center"/>
+      </w:pPr>
       <w:bookmarkStart w:id="0" w:name="_GoBack"/>
       <w:r>
         <w:drawing>
           <wp:inline distT="0" distB="0" distL="0" distR="0">
-            <wp:extent cx="5943600" cy="5407474"/>
-            <wp:effectExtent l="0" t="0" r="0" b="3175"/>
-            <wp:docPr id="1" name="Picture 1"/>
+            <wp:extent cx="4312920" cy="2453640"/>
+            <wp:effectExtent l="0" t="0" r="0" b="3810"/>
+            <wp:docPr id="4" name="Picture 4"/>
             <wp:cNvGraphicFramePr>
               <a:graphicFrameLocks xmlns:a="http://schemas.openxmlformats.org/drawingml/2006/main" noChangeAspect="1"/>
             </wp:cNvGraphicFramePr>
@@ -28,7 +48,7 @@
               <a:graphicData uri="http://schemas.openxmlformats.org/drawingml/2006/picture">
                 <pic:pic xmlns:pic="http://schemas.openxmlformats.org/drawingml/2006/picture">
                   <pic:nvPicPr>
-                    <pic:cNvPr id="0" name="Picture 1"/>
+                    <pic:cNvPr id="0" name="Picture 26"/>
                     <pic:cNvPicPr>
                       <a:picLocks noChangeAspect="1" noChangeArrowheads="1"/>
                     </pic:cNvPicPr>
@@ -49,7 +69,7 @@
                   <pic:spPr bwMode="auto">
                     <a:xfrm>
                       <a:off x="0" y="0"/>
-                      <a:ext cx="5943600" cy="5407474"/>
+                      <a:ext cx="4312920" cy="2453640"/>
                     </a:xfrm>
                     <a:prstGeom prst="rect">
                       <a:avLst/>
@@ -66,6 +86,238 @@
         </w:drawing>
       </w:r>
       <w:bookmarkEnd w:id="0"/>
+    </w:p>
+    <w:p>
+      <w:pPr>
+        <w:jc w:val="center"/>
+      </w:pPr>
+    </w:p>
+    <w:p>
+      <w:pPr>
+        <w:jc w:val="center"/>
+      </w:pPr>
+    </w:p>
+    <w:p>
+      <w:pPr>
+        <w:jc w:val="center"/>
+      </w:pPr>
+    </w:p>
+    <w:p>
+      <w:pPr>
+        <w:jc w:val="center"/>
+      </w:pPr>
+    </w:p>
+    <w:p>
+      <w:pPr>
+        <w:jc w:val="center"/>
+      </w:pPr>
+    </w:p>
+    <w:p>
+      <w:pPr>
+        <w:jc w:val="center"/>
+      </w:pPr>
+    </w:p>
+    <w:p>
+      <w:pPr>
+        <w:jc w:val="center"/>
+      </w:pPr>
+    </w:p>
+    <w:p>
+      <w:pPr>
+        <w:jc w:val="center"/>
+      </w:pPr>
+    </w:p>
+    <w:p>
+      <w:pPr>
+        <w:jc w:val="center"/>
+      </w:pPr>
+      <w:r>
+        <w:lastRenderedPageBreak/>
+        <w:drawing>
+          <wp:inline distT="0" distB="0" distL="0" distR="0">
+            <wp:extent cx="4450080" cy="3642360"/>
+            <wp:effectExtent l="0" t="0" r="7620" b="0"/>
+            <wp:docPr id="2" name="Picture 2"/>
+            <wp:cNvGraphicFramePr>
+              <a:graphicFrameLocks xmlns:a="http://schemas.openxmlformats.org/drawingml/2006/main" noChangeAspect="1"/>
+            </wp:cNvGraphicFramePr>
+            <a:graphic xmlns:a="http://schemas.openxmlformats.org/drawingml/2006/main">
+              <a:graphicData uri="http://schemas.openxmlformats.org/drawingml/2006/picture">
+                <pic:pic xmlns:pic="http://schemas.openxmlformats.org/drawingml/2006/picture">
+                  <pic:nvPicPr>
+                    <pic:cNvPr id="0" name="Picture 16"/>
+                    <pic:cNvPicPr>
+                      <a:picLocks noChangeAspect="1" noChangeArrowheads="1"/>
+                    </pic:cNvPicPr>
+                  </pic:nvPicPr>
+                  <pic:blipFill>
+                    <a:blip r:embed="rId5" cstate="print">
+                      <a:extLst>
+                        <a:ext uri="{28A0092B-C50C-407E-A947-70E740481C1C}">
+                          <a14:useLocalDpi xmlns:a14="http://schemas.microsoft.com/office/drawing/2010/main" val="0"/>
+                        </a:ext>
+                      </a:extLst>
+                    </a:blip>
+                    <a:srcRect/>
+                    <a:stretch>
+                      <a:fillRect/>
+                    </a:stretch>
+                  </pic:blipFill>
+                  <pic:spPr bwMode="auto">
+                    <a:xfrm>
+                      <a:off x="0" y="0"/>
+                      <a:ext cx="4450080" cy="3642360"/>
+                    </a:xfrm>
+                    <a:prstGeom prst="rect">
+                      <a:avLst/>
+                    </a:prstGeom>
+                    <a:noFill/>
+                    <a:ln>
+                      <a:noFill/>
+                    </a:ln>
+                  </pic:spPr>
+                </pic:pic>
+              </a:graphicData>
+            </a:graphic>
+          </wp:inline>
+        </w:drawing>
+      </w:r>
+    </w:p>
+    <w:p>
+      <w:pPr>
+        <w:jc w:val="center"/>
+      </w:pPr>
+    </w:p>
+    <w:p>
+      <w:pPr>
+        <w:jc w:val="center"/>
+      </w:pPr>
+    </w:p>
+    <w:p>
+      <w:pPr>
+        <w:jc w:val="center"/>
+      </w:pPr>
+    </w:p>
+    <w:p>
+      <w:pPr>
+        <w:jc w:val="center"/>
+      </w:pPr>
+    </w:p>
+    <w:p>
+      <w:pPr>
+        <w:jc w:val="center"/>
+      </w:pPr>
+    </w:p>
+    <w:p>
+      <w:pPr>
+        <w:jc w:val="center"/>
+      </w:pPr>
+    </w:p>
+    <w:p>
+      <w:pPr>
+        <w:jc w:val="center"/>
+      </w:pPr>
+    </w:p>
+    <w:p>
+      <w:pPr>
+        <w:jc w:val="center"/>
+      </w:pPr>
+    </w:p>
+    <w:p>
+      <w:pPr>
+        <w:jc w:val="center"/>
+      </w:pPr>
+    </w:p>
+    <w:p>
+      <w:pPr>
+        <w:jc w:val="center"/>
+      </w:pPr>
+    </w:p>
+    <w:p>
+      <w:pPr>
+        <w:jc w:val="center"/>
+      </w:pPr>
+    </w:p>
+    <w:p>
+      <w:pPr>
+        <w:jc w:val="center"/>
+      </w:pPr>
+    </w:p>
+    <w:p>
+      <w:pPr>
+        <w:jc w:val="center"/>
+      </w:pPr>
+    </w:p>
+    <w:p>
+      <w:pPr>
+        <w:jc w:val="center"/>
+      </w:pPr>
+    </w:p>
+    <w:p>
+      <w:pPr>
+        <w:jc w:val="center"/>
+      </w:pPr>
+    </w:p>
+    <w:p>
+      <w:pPr>
+        <w:jc w:val="center"/>
+      </w:pPr>
+    </w:p>
+    <w:p>
+      <w:pPr>
+        <w:jc w:val="center"/>
+      </w:pPr>
+      <w:r>
+        <w:lastRenderedPageBreak/>
+        <w:drawing>
+          <wp:inline distT="0" distB="0" distL="0" distR="0">
+            <wp:extent cx="5410200" cy="5402580"/>
+            <wp:effectExtent l="0" t="0" r="0" b="7620"/>
+            <wp:docPr id="3" name="Picture 3"/>
+            <wp:cNvGraphicFramePr>
+              <a:graphicFrameLocks xmlns:a="http://schemas.openxmlformats.org/drawingml/2006/main" noChangeAspect="1"/>
+            </wp:cNvGraphicFramePr>
+            <a:graphic xmlns:a="http://schemas.openxmlformats.org/drawingml/2006/main">
+              <a:graphicData uri="http://schemas.openxmlformats.org/drawingml/2006/picture">
+                <pic:pic xmlns:pic="http://schemas.openxmlformats.org/drawingml/2006/picture">
+                  <pic:nvPicPr>
+                    <pic:cNvPr id="0" name="Picture 24"/>
+                    <pic:cNvPicPr>
+                      <a:picLocks noChangeAspect="1" noChangeArrowheads="1"/>
+                    </pic:cNvPicPr>
+                  </pic:nvPicPr>
+                  <pic:blipFill>
+                    <a:blip r:embed="rId6" cstate="print">
+                      <a:extLst>
+                        <a:ext uri="{28A0092B-C50C-407E-A947-70E740481C1C}">
+                          <a14:useLocalDpi xmlns:a14="http://schemas.microsoft.com/office/drawing/2010/main" val="0"/>
+                        </a:ext>
+                      </a:extLst>
+                    </a:blip>
+                    <a:srcRect/>
+                    <a:stretch>
+                      <a:fillRect/>
+                    </a:stretch>
+                  </pic:blipFill>
+                  <pic:spPr bwMode="auto">
+                    <a:xfrm>
+                      <a:off x="0" y="0"/>
+                      <a:ext cx="5410200" cy="5402580"/>
+                    </a:xfrm>
+                    <a:prstGeom prst="rect">
+                      <a:avLst/>
+                    </a:prstGeom>
+                    <a:noFill/>
+                    <a:ln>
+                      <a:noFill/>
+                    </a:ln>
+                  </pic:spPr>
+                </pic:pic>
+              </a:graphicData>
+            </a:graphic>
+          </wp:inline>
+        </w:drawing>
+      </w:r>
     </w:p>
     <w:sectPr>
       <w:pgSz w:w="12240" w:h="15840"/>

</xml_diff>